<commit_message>
Chỉnh sửa sơ đồ DFD
Tùng có chỉnh sửa về sơ đồ DFD: Tiếp nhận và lưu hồ sơ học sinh và Chỉnh sửa hồ sơ học sinh
</commit_message>
<xml_diff>
--- a/Sơ đồ DFD.docx
+++ b/Sơ đồ DFD.docx
@@ -1436,13 +1436,31 @@
         <w:rPr>
           <w:lang w:val="en-US"/>
         </w:rPr>
-        <w:t xml:space="preserve">D1: Thông tin nhân viên giáo vụ (Họ tên, mã nhân viên, </w:t>
-      </w:r>
-      <w:r>
-        <w:rPr>
-          <w:lang w:val="en-US"/>
-        </w:rPr>
-        <w:t>chức vụ, ngày tháng năm sinh)</w:t>
+        <w:t>D1: Thông tin nhân viên giáo vụ (</w:t>
+      </w:r>
+      <w:r>
+        <w:rPr>
+          <w:lang w:val="en-US"/>
+        </w:rPr>
+        <w:t xml:space="preserve"> </w:t>
+      </w:r>
+      <w:r>
+        <w:rPr>
+          <w:lang w:val="en-US"/>
+        </w:rPr>
+        <w:t>DiaChi, SoDienThoai</w:t>
+      </w:r>
+      <w:r>
+        <w:rPr>
+          <w:lang w:val="en-US"/>
+        </w:rPr>
+        <w:t xml:space="preserve"> </w:t>
+      </w:r>
+      <w:r>
+        <w:rPr>
+          <w:lang w:val="en-US"/>
+        </w:rPr>
+        <w:t>)</w:t>
       </w:r>
     </w:p>
     <w:p>
@@ -1457,43 +1475,49 @@
         </w:rPr>
         <w:t xml:space="preserve">D3: Hồ sơ học sinh </w:t>
       </w:r>
-    </w:p>
-    <w:p>
-      <w:pPr>
-        <w:rPr>
-          <w:lang w:val="en-US"/>
-        </w:rPr>
-      </w:pPr>
-      <w:r>
-        <w:rPr>
-          <w:lang w:val="en-US"/>
-        </w:rPr>
-        <w:t>D4: Dữ liệu học sinh về th</w:t>
-      </w:r>
-      <w:r>
-        <w:rPr>
-          <w:lang w:val="en-US"/>
-        </w:rPr>
-        <w:t>ông tin cá nhân, học bạ và điểm đầu vào</w:t>
-      </w:r>
-    </w:p>
-    <w:p>
-      <w:pPr>
-        <w:rPr>
-          <w:lang w:val="en-US"/>
-        </w:rPr>
-      </w:pPr>
-      <w:r>
-        <w:rPr>
-          <w:lang w:val="en-US"/>
-        </w:rPr>
-        <w:t>D5: Thông tin học sinh</w:t>
-      </w:r>
-      <w:r>
-        <w:rPr>
-          <w:lang w:val="en-US"/>
-        </w:rPr>
-        <w:t xml:space="preserve"> ( họ tên, ngày tháng năm sinh, địa chỉ, bố mẹ người thân, địa chỉ, số điện thoại, học bạ, điểm đầu vào lớp 10)</w:t>
+      <w:r>
+        <w:rPr>
+          <w:lang w:val="en-US"/>
+        </w:rPr>
+        <w:t>( HoTenHocSinh, GioiTinh, NgaySinh, HoTenCha, HoTenMe, NgheNghiepCha, NgheNghiepMe, TonGiao, DanToc )</w:t>
+      </w:r>
+    </w:p>
+    <w:p>
+      <w:pPr>
+        <w:rPr>
+          <w:lang w:val="en-US"/>
+        </w:rPr>
+      </w:pPr>
+      <w:r>
+        <w:rPr>
+          <w:lang w:val="en-US"/>
+        </w:rPr>
+        <w:t xml:space="preserve">D4: Dữ liệu học sinh </w:t>
+      </w:r>
+      <w:r>
+        <w:rPr>
+          <w:lang w:val="en-US"/>
+        </w:rPr>
+        <w:t>( HoTenHocSinh, GioiTinh, NgaySinh, HoTenCha, HoTenMe, NgheNghiepCha, NgheNghiepMe, TonGiao, DanToc )</w:t>
+      </w:r>
+    </w:p>
+    <w:p>
+      <w:pPr>
+        <w:rPr>
+          <w:lang w:val="en-US"/>
+        </w:rPr>
+      </w:pPr>
+      <w:r>
+        <w:rPr>
+          <w:lang w:val="en-US"/>
+        </w:rPr>
+        <w:t xml:space="preserve">D5: </w:t>
+      </w:r>
+      <w:r>
+        <w:rPr>
+          <w:lang w:val="en-US"/>
+        </w:rPr>
+        <w:t>D4</w:t>
       </w:r>
     </w:p>
     <w:p>
@@ -1608,6 +1632,26 @@
         </w:rPr>
         <w:t>Nếu đủ điều kiện thì lưu còn không đủ điều kiện thì thông báo</w:t>
       </w:r>
+    </w:p>
+    <w:p>
+      <w:pPr>
+        <w:pStyle w:val="ListParagraph"/>
+        <w:numPr>
+          <w:ilvl w:val="0"/>
+          <w:numId w:val="2"/>
+        </w:numPr>
+        <w:rPr>
+          <w:lang w:val="en-US"/>
+        </w:rPr>
+      </w:pPr>
+      <w:r>
+        <w:rPr>
+          <w:lang w:val="en-US"/>
+        </w:rPr>
+        <w:t>Lưu</w:t>
+      </w:r>
+      <w:bookmarkStart w:id="0" w:name="_GoBack"/>
+      <w:bookmarkEnd w:id="0"/>
     </w:p>
     <w:p>
       <w:pPr>
@@ -2854,20 +2898,26 @@
         <w:rPr>
           <w:lang w:val="en-US"/>
         </w:rPr>
-        <w:t>(Họ tên, mã nhân viên, chức vụ, ngày tháng năm sinh)</w:t>
-      </w:r>
-      <w:r>
-        <w:rPr>
-          <w:lang w:val="en-US"/>
-        </w:rPr>
-        <w:br/>
+        <w:t>( DiaChi, SoDienThoai )</w:t>
+      </w:r>
+    </w:p>
+    <w:p>
+      <w:pPr>
+        <w:rPr>
+          <w:lang w:val="en-US"/>
+        </w:rPr>
+      </w:pPr>
+      <w:r>
+        <w:rPr>
+          <w:lang w:val="en-US"/>
+        </w:rPr>
         <w:t xml:space="preserve">D3: Thông tin hồ sơ học sinh </w:t>
       </w:r>
       <w:r>
         <w:rPr>
           <w:lang w:val="en-US"/>
         </w:rPr>
-        <w:t>( họ tên, ngày tháng năm sinh, địa chỉ, bố mẹ người thân, địa chỉ, số điện thoại, học bạ, điểm đầu vào lớp 10)</w:t>
+        <w:t>( HoTenHocSinh, GioiTinh, NgaySinh, HoTenCha, HoTenMe, NgheNghiepCha, NgheNghiepMe, TonGiao, DanToc )</w:t>
       </w:r>
     </w:p>
     <w:p>
@@ -2881,6 +2931,18 @@
           <w:lang w:val="en-US"/>
         </w:rPr>
         <w:t>D4: Thông tin chỉnh sửa hồ sơ học sinh</w:t>
+      </w:r>
+      <w:r>
+        <w:rPr>
+          <w:lang w:val="en-US"/>
+        </w:rPr>
+        <w:t xml:space="preserve"> </w:t>
+      </w:r>
+      <w:r>
+        <w:rPr>
+          <w:lang w:val="en-US"/>
+        </w:rPr>
+        <w:t>( HoTenHocSinh, GioiTinh, NgaySinh, HoTenCha, HoTenMe, NgheNghiepCha, NgheNghiepMe, TonGiao, DanToc )</w:t>
       </w:r>
     </w:p>
     <w:p>
@@ -3025,8 +3087,6 @@
         </w:rPr>
         <w:t>Kết thúc</w:t>
       </w:r>
-      <w:bookmarkStart w:id="0" w:name="_GoBack"/>
-      <w:bookmarkEnd w:id="0"/>
     </w:p>
     <w:sectPr>
       <w:pgSz w:w="11906" w:h="16838"/>

</xml_diff>